<commit_message>
Adds PID speed control. Adds state machine enumeration cheat sheets. Fixes typos in controller manager.
</commit_message>
<xml_diff>
--- a/Robot controller manual.docx
+++ b/Robot controller manual.docx
@@ -1,6 +1,6 @@
 
 <file path=word/document.xml><?xml version="1.0" encoding="utf-8"?>
-<w:document xmlns:wpc="http://schemas.microsoft.com/office/word/2010/wordprocessingCanvas" xmlns:cx="http://schemas.microsoft.com/office/drawing/2014/chartex" xmlns:mc="http://schemas.openxmlformats.org/markup-compatibility/2006" xmlns:o="urn:schemas-microsoft-com:office:office" xmlns:r="http://schemas.openxmlformats.org/officeDocument/2006/relationships" xmlns:m="http://schemas.openxmlformats.org/officeDocument/2006/math" xmlns:v="urn:schemas-microsoft-com:vml" xmlns:wp14="http://schemas.microsoft.com/office/word/2010/wordprocessingDrawing" xmlns:wp="http://schemas.openxmlformats.org/drawingml/2006/wordprocessingDrawing" xmlns:w10="urn:schemas-microsoft-com:office:word" xmlns:w="http://schemas.openxmlformats.org/wordprocessingml/2006/main" xmlns:w14="http://schemas.microsoft.com/office/word/2010/wordml" xmlns:w15="http://schemas.microsoft.com/office/word/2012/wordml" xmlns:w16se="http://schemas.microsoft.com/office/word/2015/wordml/symex" xmlns:wpg="http://schemas.microsoft.com/office/word/2010/wordprocessingGroup" xmlns:wpi="http://schemas.microsoft.com/office/word/2010/wordprocessingInk" xmlns:wne="http://schemas.microsoft.com/office/word/2006/wordml" xmlns:wps="http://schemas.microsoft.com/office/word/2010/wordprocessingShape" mc:Ignorable="w14 w15 w16se wp14">
+<w:document xmlns:wpc="http://schemas.microsoft.com/office/word/2010/wordprocessingCanvas" xmlns:mc="http://schemas.openxmlformats.org/markup-compatibility/2006" xmlns:o="urn:schemas-microsoft-com:office:office" xmlns:r="http://schemas.openxmlformats.org/officeDocument/2006/relationships" xmlns:m="http://schemas.openxmlformats.org/officeDocument/2006/math" xmlns:v="urn:schemas-microsoft-com:vml" xmlns:wp14="http://schemas.microsoft.com/office/word/2010/wordprocessingDrawing" xmlns:wp="http://schemas.openxmlformats.org/drawingml/2006/wordprocessingDrawing" xmlns:w10="urn:schemas-microsoft-com:office:word" xmlns:w="http://schemas.openxmlformats.org/wordprocessingml/2006/main" xmlns:w14="http://schemas.microsoft.com/office/word/2010/wordml" xmlns:w15="http://schemas.microsoft.com/office/word/2012/wordml" xmlns:wpg="http://schemas.microsoft.com/office/word/2010/wordprocessingGroup" xmlns:wpi="http://schemas.microsoft.com/office/word/2010/wordprocessingInk" xmlns:wne="http://schemas.microsoft.com/office/word/2006/wordml" xmlns:wps="http://schemas.microsoft.com/office/word/2010/wordprocessingShape" mc:Ignorable="w14 w15 wp14">
   <w:body>
     <w:p/>
     <w:tbl>
@@ -282,18 +282,23 @@
           </w:tcPr>
           <w:p>
             <w:r>
-              <w:t>Home</w:t>
-            </w:r>
-          </w:p>
-        </w:tc>
-        <w:tc>
-          <w:tcPr>
-            <w:tcW w:w="3113" w:type="dxa"/>
-          </w:tcPr>
-          <w:p>
-            <w:r>
-              <w:t>Returns the elevator to the bottom/home position and changes state in state machine to transit</w:t>
-            </w:r>
+              <w:t>Back</w:t>
+            </w:r>
+          </w:p>
+        </w:tc>
+        <w:tc>
+          <w:tcPr>
+            <w:tcW w:w="3113" w:type="dxa"/>
+          </w:tcPr>
+          <w:p>
+            <w:r>
+              <w:t>Returns the eleva</w:t>
+            </w:r>
+            <w:r>
+              <w:t>tor to the bottom/home position. Must be used after every place/pickup command.</w:t>
+            </w:r>
+            <w:bookmarkStart w:id="0" w:name="_GoBack"/>
+            <w:bookmarkEnd w:id="0"/>
           </w:p>
         </w:tc>
       </w:tr>
@@ -409,7 +414,10 @@
           </w:tcPr>
           <w:p>
             <w:r>
-              <w:t>Places a hatch on level one of the rocket</w:t>
+              <w:t>Places a hatch on level two</w:t>
+            </w:r>
+            <w:r>
+              <w:t xml:space="preserve"> of the rocket</w:t>
             </w:r>
           </w:p>
         </w:tc>
@@ -453,7 +461,10 @@
           </w:tcPr>
           <w:p>
             <w:r>
-              <w:t>Places a hatch on the cargo ship</w:t>
+              <w:t>Places a cargo</w:t>
+            </w:r>
+            <w:r>
+              <w:t xml:space="preserve"> on the cargo ship</w:t>
             </w:r>
           </w:p>
         </w:tc>
@@ -1124,13 +1135,7 @@
           </w:p>
           <w:p>
             <w:r>
-              <w:t>“</w:t>
-            </w:r>
-            <w:r>
-              <w:t>Manual</w:t>
-            </w:r>
-            <w:r>
-              <w:t>”</w:t>
+              <w:t>“Manual”</w:t>
             </w:r>
             <w:r>
               <w:rPr>
@@ -1340,10 +1345,7 @@
           </w:tcPr>
           <w:p>
             <w:r>
-              <w:t>Ball arm wheels on/off</w:t>
-            </w:r>
-            <w:r>
-              <w:t xml:space="preserve"> (might be removed)</w:t>
+              <w:t>Ball arm wheels on/off (might be removed)</w:t>
             </w:r>
           </w:p>
         </w:tc>
@@ -1378,10 +1380,7 @@
           </w:tcPr>
           <w:p>
             <w:r>
-              <w:t xml:space="preserve">Ball arm eject cargo </w:t>
-            </w:r>
-            <w:r>
-              <w:t>(might be removed)</w:t>
+              <w:t>Ball arm eject cargo (might be removed)</w:t>
             </w:r>
           </w:p>
         </w:tc>
@@ -1576,13 +1575,8 @@
           <w:p>
             <w:r>
               <w:lastRenderedPageBreak/>
-              <w:t>Drive</w:t>
-            </w:r>
-            <w:r>
-              <w:t xml:space="preserve"> Controller</w:t>
-            </w:r>
-            <w:bookmarkStart w:id="0" w:name="_GoBack"/>
-            <w:bookmarkEnd w:id="0"/>
+              <w:t>Drive Controller</w:t>
+            </w:r>
           </w:p>
         </w:tc>
         <w:tc>
@@ -1753,10 +1747,7 @@
           </w:tcPr>
           <w:p>
             <w:r>
-              <w:t>Back &amp;&amp;</w:t>
-            </w:r>
-            <w:r>
-              <w:t xml:space="preserve"> Y</w:t>
+              <w:t>Back &amp;&amp; Y</w:t>
             </w:r>
           </w:p>
         </w:tc>
@@ -1926,7 +1917,7 @@
 </file>
 
 <file path=word/styles.xml><?xml version="1.0" encoding="utf-8"?>
-<w:styles xmlns:mc="http://schemas.openxmlformats.org/markup-compatibility/2006" xmlns:r="http://schemas.openxmlformats.org/officeDocument/2006/relationships" xmlns:w="http://schemas.openxmlformats.org/wordprocessingml/2006/main" xmlns:w14="http://schemas.microsoft.com/office/word/2010/wordml" xmlns:w15="http://schemas.microsoft.com/office/word/2012/wordml" xmlns:w16se="http://schemas.microsoft.com/office/word/2015/wordml/symex" mc:Ignorable="w14 w15 w16se">
+<w:styles xmlns:mc="http://schemas.openxmlformats.org/markup-compatibility/2006" xmlns:r="http://schemas.openxmlformats.org/officeDocument/2006/relationships" xmlns:w="http://schemas.openxmlformats.org/wordprocessingml/2006/main" xmlns:w14="http://schemas.microsoft.com/office/word/2010/wordml" xmlns:w15="http://schemas.microsoft.com/office/word/2012/wordml" mc:Ignorable="w14 w15">
   <w:docDefaults>
     <w:rPrDefault>
       <w:rPr>

</xml_diff>

<commit_message>
Asserts the crushing weight of reality on your autonomous dreams. Rebuilds auto system to be alignment only. Also makes auto more useful to the drivers.
</commit_message>
<xml_diff>
--- a/Robot controller manual.docx
+++ b/Robot controller manual.docx
@@ -1,18 +1,18 @@
 
 <file path=word/document.xml><?xml version="1.0" encoding="utf-8"?>
-<w:document xmlns:wpc="http://schemas.microsoft.com/office/word/2010/wordprocessingCanvas" xmlns:cx="http://schemas.microsoft.com/office/drawing/2014/chartex" xmlns:mc="http://schemas.openxmlformats.org/markup-compatibility/2006" xmlns:o="urn:schemas-microsoft-com:office:office" xmlns:r="http://schemas.openxmlformats.org/officeDocument/2006/relationships" xmlns:m="http://schemas.openxmlformats.org/officeDocument/2006/math" xmlns:v="urn:schemas-microsoft-com:vml" xmlns:wp14="http://schemas.microsoft.com/office/word/2010/wordprocessingDrawing" xmlns:wp="http://schemas.openxmlformats.org/drawingml/2006/wordprocessingDrawing" xmlns:w10="urn:schemas-microsoft-com:office:word" xmlns:w="http://schemas.openxmlformats.org/wordprocessingml/2006/main" xmlns:w14="http://schemas.microsoft.com/office/word/2010/wordml" xmlns:w15="http://schemas.microsoft.com/office/word/2012/wordml" xmlns:w16se="http://schemas.microsoft.com/office/word/2015/wordml/symex" xmlns:wpg="http://schemas.microsoft.com/office/word/2010/wordprocessingGroup" xmlns:wpi="http://schemas.microsoft.com/office/word/2010/wordprocessingInk" xmlns:wne="http://schemas.microsoft.com/office/word/2006/wordml" xmlns:wps="http://schemas.microsoft.com/office/word/2010/wordprocessingShape" mc:Ignorable="w14 w15 w16se wp14">
+<w:document xmlns:wpc="http://schemas.microsoft.com/office/word/2010/wordprocessingCanvas" xmlns:mc="http://schemas.openxmlformats.org/markup-compatibility/2006" xmlns:o="urn:schemas-microsoft-com:office:office" xmlns:r="http://schemas.openxmlformats.org/officeDocument/2006/relationships" xmlns:m="http://schemas.openxmlformats.org/officeDocument/2006/math" xmlns:v="urn:schemas-microsoft-com:vml" xmlns:wp14="http://schemas.microsoft.com/office/word/2010/wordprocessingDrawing" xmlns:wp="http://schemas.openxmlformats.org/drawingml/2006/wordprocessingDrawing" xmlns:w10="urn:schemas-microsoft-com:office:word" xmlns:w="http://schemas.openxmlformats.org/wordprocessingml/2006/main" xmlns:w14="http://schemas.microsoft.com/office/word/2010/wordml" xmlns:w15="http://schemas.microsoft.com/office/word/2012/wordml" xmlns:wpg="http://schemas.microsoft.com/office/word/2010/wordprocessingGroup" xmlns:wpi="http://schemas.microsoft.com/office/word/2010/wordprocessingInk" xmlns:wne="http://schemas.microsoft.com/office/word/2006/wordml" xmlns:wps="http://schemas.microsoft.com/office/word/2010/wordprocessingShape" mc:Ignorable="w14 w15 wp14">
   <w:body>
     <w:p/>
     <w:tbl>
       <w:tblPr>
         <w:tblStyle w:val="TableGrid"/>
-        <w:tblW w:w="0" w:type="auto"/>
+        <w:tblW w:w="9535" w:type="dxa"/>
         <w:tblLook w:val="04A0" w:firstRow="1" w:lastRow="0" w:firstColumn="1" w:lastColumn="0" w:noHBand="0" w:noVBand="1"/>
       </w:tblPr>
       <w:tblGrid>
         <w:gridCol w:w="3113"/>
         <w:gridCol w:w="3114"/>
-        <w:gridCol w:w="3113"/>
+        <w:gridCol w:w="3308"/>
       </w:tblGrid>
       <w:tr>
         <w:tc>
@@ -25,68 +25,17 @@
           </w:tcPr>
           <w:p>
             <w:r>
-              <w:t>Mechanism Controller</w:t>
-            </w:r>
-            <w:r>
-              <w:t>:</w:t>
-            </w:r>
-          </w:p>
-          <w:p>
-            <w:r>
-              <w:t>“Auto”</w:t>
-            </w:r>
-            <w:r>
-              <w:rPr>
-                <w:vertAlign w:val="superscript"/>
-              </w:rPr>
-              <w:t>*</w:t>
-            </w:r>
-            <w:r>
-              <w:t xml:space="preserve"> Commands</w:t>
-            </w:r>
-          </w:p>
-        </w:tc>
-        <w:tc>
-          <w:tcPr>
-            <w:tcW w:w="3114" w:type="dxa"/>
+              <w:t>Mechanism Controller:</w:t>
+            </w:r>
+          </w:p>
+          <w:p/>
+        </w:tc>
+        <w:tc>
+          <w:tcPr>
+            <w:tcW w:w="6422" w:type="dxa"/>
+            <w:gridSpan w:val="2"/>
             <w:tcBorders>
               <w:top w:val="single" w:sz="12" w:space="0" w:color="FFFFFF" w:themeColor="background1"/>
-              <w:bottom w:val="single" w:sz="8" w:space="0" w:color="auto"/>
-              <w:right w:val="single" w:sz="12" w:space="0" w:color="FFFFFF" w:themeColor="background1"/>
-            </w:tcBorders>
-            <w:shd w:val="clear" w:color="auto" w:fill="FFFFFF" w:themeFill="background1"/>
-          </w:tcPr>
-          <w:p>
-            <w:r>
-              <w:rPr>
-                <w:sz w:val="16"/>
-                <w:szCs w:val="16"/>
-                <w:vertAlign w:val="superscript"/>
-              </w:rPr>
-              <w:t>*</w:t>
-            </w:r>
-            <w:r>
-              <w:rPr>
-                <w:sz w:val="16"/>
-                <w:szCs w:val="16"/>
-              </w:rPr>
-              <w:t xml:space="preserve">default state of controller; without pressing left stick button or both </w:t>
-            </w:r>
-            <w:r>
-              <w:rPr>
-                <w:sz w:val="16"/>
-                <w:szCs w:val="16"/>
-              </w:rPr>
-              <w:t>triggers. Includes some extra commands</w:t>
-            </w:r>
-          </w:p>
-        </w:tc>
-        <w:tc>
-          <w:tcPr>
-            <w:tcW w:w="3113" w:type="dxa"/>
-            <w:tcBorders>
-              <w:top w:val="single" w:sz="12" w:space="0" w:color="FFFFFF" w:themeColor="background1"/>
-              <w:left w:val="single" w:sz="12" w:space="0" w:color="FFFFFF" w:themeColor="background1"/>
               <w:bottom w:val="single" w:sz="8" w:space="0" w:color="auto"/>
               <w:right w:val="single" w:sz="12" w:space="0" w:color="FFFFFF" w:themeColor="background1"/>
             </w:tcBorders>
@@ -95,31 +44,63 @@
           <w:p>
             <w:pPr>
               <w:rPr>
-                <w:sz w:val="16"/>
+                <w:sz w:val="18"/>
                 <w:szCs w:val="16"/>
               </w:rPr>
             </w:pPr>
             <w:r>
               <w:rPr>
-                <w:sz w:val="16"/>
-                <w:szCs w:val="16"/>
-                <w:vertAlign w:val="superscript"/>
+                <w:sz w:val="18"/>
               </w:rPr>
-              <w:t>**</w:t>
+              <w:t xml:space="preserve">Note: </w:t>
             </w:r>
             <w:r>
               <w:rPr>
-                <w:sz w:val="16"/>
-                <w:szCs w:val="16"/>
+                <w:sz w:val="18"/>
               </w:rPr>
-              <w:t xml:space="preserve">control of drive train is seized by the computer, automatically aligning </w:t>
+              <w:t>Most</w:t>
             </w:r>
             <w:r>
               <w:rPr>
-                <w:sz w:val="16"/>
-                <w:szCs w:val="16"/>
+                <w:sz w:val="18"/>
               </w:rPr>
-              <w:t>and placing</w:t>
+              <w:t xml:space="preserve"> commands start a sequenc</w:t>
+            </w:r>
+            <w:r>
+              <w:rPr>
+                <w:sz w:val="18"/>
+              </w:rPr>
+              <w:t>e</w:t>
+            </w:r>
+            <w:r>
+              <w:rPr>
+                <w:sz w:val="18"/>
+              </w:rPr>
+              <w:t xml:space="preserve">. First button press readies the robot </w:t>
+            </w:r>
+            <w:r>
+              <w:rPr>
+                <w:sz w:val="18"/>
+              </w:rPr>
+              <w:t>to perform the action</w:t>
+            </w:r>
+            <w:r>
+              <w:rPr>
+                <w:sz w:val="18"/>
+              </w:rPr>
+              <w:t xml:space="preserve">. Second button press completes the </w:t>
+            </w:r>
+            <w:r>
+              <w:rPr>
+                <w:sz w:val="18"/>
+              </w:rPr>
+              <w:t>action</w:t>
+            </w:r>
+            <w:r>
+              <w:rPr>
+                <w:sz w:val="18"/>
+              </w:rPr>
+              <w:t>.</w:t>
             </w:r>
           </w:p>
         </w:tc>
@@ -161,7 +142,7 @@
         </w:tc>
         <w:tc>
           <w:tcPr>
-            <w:tcW w:w="3113" w:type="dxa"/>
+            <w:tcW w:w="3308" w:type="dxa"/>
             <w:tcBorders>
               <w:top w:val="single" w:sz="8" w:space="0" w:color="auto"/>
               <w:left w:val="single" w:sz="8" w:space="0" w:color="auto"/>
@@ -192,12 +173,6 @@
             <w:r>
               <w:t>Hatch pickup</w:t>
             </w:r>
-            <w:r>
-              <w:rPr>
-                <w:vertAlign w:val="superscript"/>
-              </w:rPr>
-              <w:t>**</w:t>
-            </w:r>
           </w:p>
         </w:tc>
         <w:tc>
@@ -215,7 +190,7 @@
         </w:tc>
         <w:tc>
           <w:tcPr>
-            <w:tcW w:w="3113" w:type="dxa"/>
+            <w:tcW w:w="3308" w:type="dxa"/>
             <w:tcBorders>
               <w:top w:val="single" w:sz="8" w:space="0" w:color="auto"/>
             </w:tcBorders>
@@ -253,7 +228,7 @@
         </w:tc>
         <w:tc>
           <w:tcPr>
-            <w:tcW w:w="3113" w:type="dxa"/>
+            <w:tcW w:w="3308" w:type="dxa"/>
           </w:tcPr>
           <w:p>
             <w:r>
@@ -274,28 +249,36 @@
             <w:r>
               <w:t>Elevator Home</w:t>
             </w:r>
-          </w:p>
-        </w:tc>
-        <w:tc>
-          <w:tcPr>
-            <w:tcW w:w="3114" w:type="dxa"/>
-          </w:tcPr>
-          <w:p>
-            <w:r>
-              <w:t>Home</w:t>
-            </w:r>
-          </w:p>
-        </w:tc>
-        <w:tc>
-          <w:tcPr>
-            <w:tcW w:w="3113" w:type="dxa"/>
-          </w:tcPr>
-          <w:p>
-            <w:r>
-              <w:t>Returns the elevator to the bottom/home position and changes state in state machine to transit</w:t>
-            </w:r>
-          </w:p>
-        </w:tc>
+            <w:r>
+              <w:t xml:space="preserve"> / Transit mode</w:t>
+            </w:r>
+          </w:p>
+        </w:tc>
+        <w:tc>
+          <w:tcPr>
+            <w:tcW w:w="3114" w:type="dxa"/>
+          </w:tcPr>
+          <w:p>
+            <w:r>
+              <w:t>Back</w:t>
+            </w:r>
+          </w:p>
+        </w:tc>
+        <w:tc>
+          <w:tcPr>
+            <w:tcW w:w="3308" w:type="dxa"/>
+          </w:tcPr>
+          <w:p>
+            <w:r>
+              <w:t>Returns the elevator to the bottom/home position</w:t>
+            </w:r>
+            <w:r>
+              <w:t>. MUST be used after placement or pickup</w:t>
+            </w:r>
+          </w:p>
+        </w:tc>
+        <w:bookmarkStart w:id="0" w:name="_GoBack"/>
+        <w:bookmarkEnd w:id="0"/>
       </w:tr>
       <w:tr>
         <w:trPr>
@@ -323,7 +306,7 @@
         </w:tc>
         <w:tc>
           <w:tcPr>
-            <w:tcW w:w="3113" w:type="dxa"/>
+            <w:tcW w:w="3308" w:type="dxa"/>
           </w:tcPr>
           <w:p>
             <w:r>
@@ -342,13 +325,15 @@
           </w:tcPr>
           <w:p>
             <w:r>
-              <w:t>Place Hatch lvl 1</w:t>
-            </w:r>
-            <w:r>
-              <w:rPr>
-                <w:vertAlign w:val="superscript"/>
-              </w:rPr>
-              <w:t>**</w:t>
+              <w:t xml:space="preserve">Place Hatch </w:t>
+            </w:r>
+            <w:proofErr w:type="spellStart"/>
+            <w:r>
+              <w:t>lvl</w:t>
+            </w:r>
+            <w:proofErr w:type="spellEnd"/>
+            <w:r>
+              <w:t xml:space="preserve"> 1</w:t>
             </w:r>
           </w:p>
         </w:tc>
@@ -364,7 +349,7 @@
         </w:tc>
         <w:tc>
           <w:tcPr>
-            <w:tcW w:w="3113" w:type="dxa"/>
+            <w:tcW w:w="3308" w:type="dxa"/>
           </w:tcPr>
           <w:p>
             <w:r>
@@ -383,13 +368,15 @@
           </w:tcPr>
           <w:p>
             <w:r>
-              <w:t>Place Hatch lvl 2</w:t>
-            </w:r>
-            <w:r>
-              <w:rPr>
-                <w:vertAlign w:val="superscript"/>
-              </w:rPr>
-              <w:t>**</w:t>
+              <w:t xml:space="preserve">Place Hatch </w:t>
+            </w:r>
+            <w:proofErr w:type="spellStart"/>
+            <w:r>
+              <w:t>lvl</w:t>
+            </w:r>
+            <w:proofErr w:type="spellEnd"/>
+            <w:r>
+              <w:t xml:space="preserve"> 2</w:t>
             </w:r>
           </w:p>
         </w:tc>
@@ -405,7 +392,7 @@
         </w:tc>
         <w:tc>
           <w:tcPr>
-            <w:tcW w:w="3113" w:type="dxa"/>
+            <w:tcW w:w="3308" w:type="dxa"/>
           </w:tcPr>
           <w:p>
             <w:r>
@@ -429,12 +416,6 @@
             <w:r>
               <w:t>hip</w:t>
             </w:r>
-            <w:r>
-              <w:rPr>
-                <w:vertAlign w:val="superscript"/>
-              </w:rPr>
-              <w:t>**</w:t>
-            </w:r>
           </w:p>
         </w:tc>
         <w:tc>
@@ -449,7 +430,7 @@
         </w:tc>
         <w:tc>
           <w:tcPr>
-            <w:tcW w:w="3113" w:type="dxa"/>
+            <w:tcW w:w="3308" w:type="dxa"/>
           </w:tcPr>
           <w:p>
             <w:r>
@@ -468,13 +449,15 @@
           </w:tcPr>
           <w:p>
             <w:r>
-              <w:t>Place cargo lvl 1</w:t>
-            </w:r>
-            <w:r>
-              <w:rPr>
-                <w:vertAlign w:val="superscript"/>
-              </w:rPr>
-              <w:t>**</w:t>
+              <w:t xml:space="preserve">Place cargo </w:t>
+            </w:r>
+            <w:proofErr w:type="spellStart"/>
+            <w:r>
+              <w:t>lvl</w:t>
+            </w:r>
+            <w:proofErr w:type="spellEnd"/>
+            <w:r>
+              <w:t xml:space="preserve"> 1</w:t>
             </w:r>
           </w:p>
         </w:tc>
@@ -490,7 +473,7 @@
         </w:tc>
         <w:tc>
           <w:tcPr>
-            <w:tcW w:w="3113" w:type="dxa"/>
+            <w:tcW w:w="3308" w:type="dxa"/>
           </w:tcPr>
           <w:p>
             <w:r>
@@ -512,13 +495,15 @@
           </w:tcPr>
           <w:p>
             <w:r>
-              <w:t>Place cargo lvl 2</w:t>
-            </w:r>
-            <w:r>
-              <w:rPr>
-                <w:vertAlign w:val="superscript"/>
-              </w:rPr>
-              <w:t>**</w:t>
+              <w:t xml:space="preserve">Place cargo </w:t>
+            </w:r>
+            <w:proofErr w:type="spellStart"/>
+            <w:r>
+              <w:t>lvl</w:t>
+            </w:r>
+            <w:proofErr w:type="spellEnd"/>
+            <w:r>
+              <w:t xml:space="preserve"> 2</w:t>
             </w:r>
           </w:p>
         </w:tc>
@@ -534,7 +519,7 @@
         </w:tc>
         <w:tc>
           <w:tcPr>
-            <w:tcW w:w="3113" w:type="dxa"/>
+            <w:tcW w:w="3308" w:type="dxa"/>
           </w:tcPr>
           <w:p>
             <w:r>
@@ -542,553 +527,6 @@
             </w:r>
             <w:r>
               <w:t xml:space="preserve"> of the rocket</w:t>
-            </w:r>
-          </w:p>
-        </w:tc>
-      </w:tr>
-    </w:tbl>
-    <w:p/>
-    <w:p/>
-    <w:p/>
-    <w:tbl>
-      <w:tblPr>
-        <w:tblStyle w:val="TableGrid"/>
-        <w:tblW w:w="0" w:type="auto"/>
-        <w:tblLook w:val="04A0" w:firstRow="1" w:lastRow="0" w:firstColumn="1" w:lastColumn="0" w:noHBand="0" w:noVBand="1"/>
-      </w:tblPr>
-      <w:tblGrid>
-        <w:gridCol w:w="3113"/>
-        <w:gridCol w:w="3114"/>
-        <w:gridCol w:w="3113"/>
-      </w:tblGrid>
-      <w:tr>
-        <w:tc>
-          <w:tcPr>
-            <w:tcW w:w="3113" w:type="dxa"/>
-            <w:tcBorders>
-              <w:bottom w:val="single" w:sz="8" w:space="0" w:color="auto"/>
-            </w:tcBorders>
-            <w:shd w:val="clear" w:color="auto" w:fill="000000" w:themeFill="text1"/>
-          </w:tcPr>
-          <w:p>
-            <w:r>
-              <w:t>Mechanism Controller:</w:t>
-            </w:r>
-          </w:p>
-          <w:p>
-            <w:r>
-              <w:t>“</w:t>
-            </w:r>
-            <w:r>
-              <w:t>Normal</w:t>
-            </w:r>
-            <w:r>
-              <w:t>”</w:t>
-            </w:r>
-            <w:r>
-              <w:rPr>
-                <w:rFonts w:ascii="Arial" w:hAnsi="Arial" w:cs="Arial"/>
-                <w:color w:val="000000" w:themeColor="text1"/>
-                <w:sz w:val="16"/>
-                <w:szCs w:val="16"/>
-                <w:vertAlign w:val="superscript"/>
-              </w:rPr>
-              <w:t xml:space="preserve"> </w:t>
-            </w:r>
-            <w:r>
-              <w:rPr>
-                <w:rFonts w:ascii="Arial" w:hAnsi="Arial" w:cs="Arial"/>
-                <w:color w:val="FFFFFF" w:themeColor="background1"/>
-                <w:sz w:val="16"/>
-                <w:szCs w:val="16"/>
-                <w:vertAlign w:val="superscript"/>
-              </w:rPr>
-              <w:t>†</w:t>
-            </w:r>
-            <w:r>
-              <w:t xml:space="preserve"> Commands</w:t>
-            </w:r>
-          </w:p>
-        </w:tc>
-        <w:tc>
-          <w:tcPr>
-            <w:tcW w:w="3114" w:type="dxa"/>
-            <w:tcBorders>
-              <w:top w:val="single" w:sz="12" w:space="0" w:color="FFFFFF" w:themeColor="background1"/>
-              <w:bottom w:val="single" w:sz="8" w:space="0" w:color="auto"/>
-              <w:right w:val="single" w:sz="12" w:space="0" w:color="FFFFFF" w:themeColor="background1"/>
-            </w:tcBorders>
-            <w:shd w:val="clear" w:color="auto" w:fill="FFFFFF" w:themeFill="background1"/>
-          </w:tcPr>
-          <w:p>
-            <w:r>
-              <w:rPr>
-                <w:rFonts w:ascii="Arial" w:hAnsi="Arial" w:cs="Arial"/>
-                <w:color w:val="000000" w:themeColor="text1"/>
-                <w:sz w:val="16"/>
-                <w:szCs w:val="16"/>
-                <w:vertAlign w:val="superscript"/>
-              </w:rPr>
-              <w:t>†</w:t>
-            </w:r>
-            <w:r>
-              <w:rPr>
-                <w:rFonts w:ascii="Arial" w:hAnsi="Arial" w:cs="Arial"/>
-                <w:color w:val="000000" w:themeColor="text1"/>
-                <w:sz w:val="16"/>
-                <w:szCs w:val="16"/>
-              </w:rPr>
-              <w:t>accessed by holding the left stick button down</w:t>
-            </w:r>
-          </w:p>
-        </w:tc>
-        <w:tc>
-          <w:tcPr>
-            <w:tcW w:w="3113" w:type="dxa"/>
-            <w:tcBorders>
-              <w:top w:val="single" w:sz="12" w:space="0" w:color="FFFFFF" w:themeColor="background1"/>
-              <w:left w:val="single" w:sz="12" w:space="0" w:color="FFFFFF" w:themeColor="background1"/>
-              <w:bottom w:val="single" w:sz="8" w:space="0" w:color="auto"/>
-              <w:right w:val="single" w:sz="12" w:space="0" w:color="FFFFFF" w:themeColor="background1"/>
-            </w:tcBorders>
-            <w:shd w:val="clear" w:color="auto" w:fill="FFFFFF" w:themeFill="background1"/>
-          </w:tcPr>
-          <w:p>
-            <w:pPr>
-              <w:rPr>
-                <w:sz w:val="16"/>
-                <w:szCs w:val="16"/>
-              </w:rPr>
-            </w:pPr>
-            <w:r>
-              <w:rPr>
-                <w:rFonts w:ascii="Arial" w:hAnsi="Arial" w:cs="Arial"/>
-                <w:color w:val="000000" w:themeColor="text1"/>
-                <w:sz w:val="16"/>
-                <w:szCs w:val="16"/>
-                <w:vertAlign w:val="superscript"/>
-              </w:rPr>
-              <w:t>§</w:t>
-            </w:r>
-            <w:r>
-              <w:rPr>
-                <w:rFonts w:ascii="Arial" w:hAnsi="Arial" w:cs="Arial"/>
-                <w:color w:val="000000" w:themeColor="text1"/>
-                <w:sz w:val="16"/>
-                <w:szCs w:val="16"/>
-              </w:rPr>
-              <w:t>does not allow robot to seize control of the drive train for auto-alignment</w:t>
-            </w:r>
-          </w:p>
-        </w:tc>
-      </w:tr>
-      <w:tr>
-        <w:tc>
-          <w:tcPr>
-            <w:tcW w:w="3113" w:type="dxa"/>
-            <w:tcBorders>
-              <w:top w:val="single" w:sz="8" w:space="0" w:color="auto"/>
-              <w:left w:val="single" w:sz="8" w:space="0" w:color="auto"/>
-              <w:bottom w:val="single" w:sz="8" w:space="0" w:color="auto"/>
-              <w:right w:val="single" w:sz="8" w:space="0" w:color="auto"/>
-            </w:tcBorders>
-            <w:shd w:val="clear" w:color="auto" w:fill="FFFFFF" w:themeFill="background1"/>
-          </w:tcPr>
-          <w:p>
-            <w:r>
-              <w:t>Name of command</w:t>
-            </w:r>
-          </w:p>
-        </w:tc>
-        <w:tc>
-          <w:tcPr>
-            <w:tcW w:w="3114" w:type="dxa"/>
-            <w:tcBorders>
-              <w:top w:val="single" w:sz="8" w:space="0" w:color="auto"/>
-              <w:left w:val="single" w:sz="8" w:space="0" w:color="auto"/>
-              <w:bottom w:val="single" w:sz="8" w:space="0" w:color="auto"/>
-              <w:right w:val="single" w:sz="8" w:space="0" w:color="auto"/>
-            </w:tcBorders>
-            <w:shd w:val="clear" w:color="auto" w:fill="FFFFFF" w:themeFill="background1"/>
-          </w:tcPr>
-          <w:p>
-            <w:r>
-              <w:t>Button/input used</w:t>
-            </w:r>
-          </w:p>
-        </w:tc>
-        <w:tc>
-          <w:tcPr>
-            <w:tcW w:w="3113" w:type="dxa"/>
-            <w:tcBorders>
-              <w:top w:val="single" w:sz="8" w:space="0" w:color="auto"/>
-              <w:left w:val="single" w:sz="8" w:space="0" w:color="auto"/>
-              <w:bottom w:val="single" w:sz="8" w:space="0" w:color="auto"/>
-              <w:right w:val="single" w:sz="8" w:space="0" w:color="auto"/>
-            </w:tcBorders>
-            <w:shd w:val="clear" w:color="auto" w:fill="FFFFFF" w:themeFill="background1"/>
-          </w:tcPr>
-          <w:p>
-            <w:r>
-              <w:t>Description</w:t>
-            </w:r>
-          </w:p>
-        </w:tc>
-      </w:tr>
-      <w:tr>
-        <w:trPr>
-          <w:trHeight w:val="440"/>
-        </w:trPr>
-        <w:tc>
-          <w:tcPr>
-            <w:tcW w:w="3113" w:type="dxa"/>
-            <w:tcBorders>
-              <w:top w:val="single" w:sz="8" w:space="0" w:color="auto"/>
-              <w:bottom w:val="single" w:sz="8" w:space="0" w:color="auto"/>
-            </w:tcBorders>
-          </w:tcPr>
-          <w:p>
-            <w:r>
-              <w:t>Hatch pickup</w:t>
-            </w:r>
-            <w:r>
-              <w:rPr>
-                <w:rFonts w:ascii="Arial" w:hAnsi="Arial" w:cs="Arial"/>
-                <w:color w:val="000000" w:themeColor="text1"/>
-                <w:sz w:val="16"/>
-                <w:szCs w:val="16"/>
-                <w:vertAlign w:val="superscript"/>
-              </w:rPr>
-              <w:t xml:space="preserve"> </w:t>
-            </w:r>
-            <w:r>
-              <w:rPr>
-                <w:rFonts w:ascii="Arial" w:hAnsi="Arial" w:cs="Arial"/>
-                <w:color w:val="000000" w:themeColor="text1"/>
-                <w:sz w:val="16"/>
-                <w:szCs w:val="16"/>
-                <w:vertAlign w:val="superscript"/>
-              </w:rPr>
-              <w:t>§</w:t>
-            </w:r>
-          </w:p>
-        </w:tc>
-        <w:tc>
-          <w:tcPr>
-            <w:tcW w:w="3114" w:type="dxa"/>
-            <w:tcBorders>
-              <w:top w:val="single" w:sz="8" w:space="0" w:color="auto"/>
-              <w:bottom w:val="single" w:sz="8" w:space="0" w:color="auto"/>
-            </w:tcBorders>
-          </w:tcPr>
-          <w:p>
-            <w:r>
-              <w:t>Right bumper</w:t>
-            </w:r>
-          </w:p>
-        </w:tc>
-        <w:tc>
-          <w:tcPr>
-            <w:tcW w:w="3113" w:type="dxa"/>
-            <w:tcBorders>
-              <w:top w:val="single" w:sz="8" w:space="0" w:color="auto"/>
-              <w:bottom w:val="single" w:sz="8" w:space="0" w:color="auto"/>
-            </w:tcBorders>
-          </w:tcPr>
-          <w:p>
-            <w:r>
-              <w:t>Grabs hatch from the loading station</w:t>
-            </w:r>
-          </w:p>
-        </w:tc>
-      </w:tr>
-      <w:tr>
-        <w:trPr>
-          <w:trHeight w:val="440"/>
-        </w:trPr>
-        <w:tc>
-          <w:tcPr>
-            <w:tcW w:w="3113" w:type="dxa"/>
-            <w:tcBorders>
-              <w:top w:val="single" w:sz="8" w:space="0" w:color="auto"/>
-              <w:bottom w:val="single" w:sz="8" w:space="0" w:color="auto"/>
-            </w:tcBorders>
-          </w:tcPr>
-          <w:p>
-            <w:r>
-              <w:t>Place hatch lvl 1</w:t>
-            </w:r>
-            <w:r>
-              <w:rPr>
-                <w:rFonts w:ascii="Arial" w:hAnsi="Arial" w:cs="Arial"/>
-                <w:color w:val="000000" w:themeColor="text1"/>
-                <w:sz w:val="16"/>
-                <w:szCs w:val="16"/>
-                <w:vertAlign w:val="superscript"/>
-              </w:rPr>
-              <w:t>§</w:t>
-            </w:r>
-          </w:p>
-        </w:tc>
-        <w:tc>
-          <w:tcPr>
-            <w:tcW w:w="3114" w:type="dxa"/>
-            <w:tcBorders>
-              <w:top w:val="single" w:sz="8" w:space="0" w:color="auto"/>
-              <w:bottom w:val="single" w:sz="8" w:space="0" w:color="auto"/>
-            </w:tcBorders>
-          </w:tcPr>
-          <w:p>
-            <w:r>
-              <w:t>A</w:t>
-            </w:r>
-          </w:p>
-        </w:tc>
-        <w:tc>
-          <w:tcPr>
-            <w:tcW w:w="3113" w:type="dxa"/>
-            <w:tcBorders>
-              <w:top w:val="single" w:sz="8" w:space="0" w:color="auto"/>
-              <w:bottom w:val="single" w:sz="8" w:space="0" w:color="auto"/>
-            </w:tcBorders>
-          </w:tcPr>
-          <w:p>
-            <w:r>
-              <w:t xml:space="preserve">Places hatch on level </w:t>
-            </w:r>
-            <w:r>
-              <w:t>1</w:t>
-            </w:r>
-            <w:r>
-              <w:t xml:space="preserve"> of the rocket (or cargo ship)</w:t>
-            </w:r>
-          </w:p>
-        </w:tc>
-      </w:tr>
-      <w:tr>
-        <w:trPr>
-          <w:trHeight w:val="440"/>
-        </w:trPr>
-        <w:tc>
-          <w:tcPr>
-            <w:tcW w:w="3113" w:type="dxa"/>
-            <w:tcBorders>
-              <w:top w:val="single" w:sz="8" w:space="0" w:color="auto"/>
-              <w:bottom w:val="single" w:sz="8" w:space="0" w:color="auto"/>
-            </w:tcBorders>
-          </w:tcPr>
-          <w:p>
-            <w:r>
-              <w:t>Place hatch lvl 2</w:t>
-            </w:r>
-            <w:r>
-              <w:rPr>
-                <w:rFonts w:ascii="Arial" w:hAnsi="Arial" w:cs="Arial"/>
-                <w:color w:val="000000" w:themeColor="text1"/>
-                <w:sz w:val="16"/>
-                <w:szCs w:val="16"/>
-                <w:vertAlign w:val="superscript"/>
-              </w:rPr>
-              <w:t>§</w:t>
-            </w:r>
-          </w:p>
-        </w:tc>
-        <w:tc>
-          <w:tcPr>
-            <w:tcW w:w="3114" w:type="dxa"/>
-            <w:tcBorders>
-              <w:top w:val="single" w:sz="8" w:space="0" w:color="auto"/>
-              <w:bottom w:val="single" w:sz="8" w:space="0" w:color="auto"/>
-            </w:tcBorders>
-          </w:tcPr>
-          <w:p>
-            <w:r>
-              <w:t>B</w:t>
-            </w:r>
-          </w:p>
-        </w:tc>
-        <w:tc>
-          <w:tcPr>
-            <w:tcW w:w="3113" w:type="dxa"/>
-            <w:tcBorders>
-              <w:top w:val="single" w:sz="8" w:space="0" w:color="auto"/>
-              <w:bottom w:val="single" w:sz="8" w:space="0" w:color="auto"/>
-            </w:tcBorders>
-          </w:tcPr>
-          <w:p>
-            <w:r>
-              <w:t xml:space="preserve">Places hatch on level </w:t>
-            </w:r>
-            <w:r>
-              <w:t>2 of the rocket</w:t>
-            </w:r>
-          </w:p>
-        </w:tc>
-      </w:tr>
-      <w:tr>
-        <w:trPr>
-          <w:trHeight w:val="440"/>
-        </w:trPr>
-        <w:tc>
-          <w:tcPr>
-            <w:tcW w:w="3113" w:type="dxa"/>
-            <w:tcBorders>
-              <w:top w:val="single" w:sz="8" w:space="0" w:color="auto"/>
-              <w:bottom w:val="single" w:sz="8" w:space="0" w:color="auto"/>
-            </w:tcBorders>
-          </w:tcPr>
-          <w:p>
-            <w:r>
-              <w:t>Place cargo in cargo ship</w:t>
-            </w:r>
-            <w:r>
-              <w:rPr>
-                <w:rFonts w:ascii="Arial" w:hAnsi="Arial" w:cs="Arial"/>
-                <w:color w:val="000000" w:themeColor="text1"/>
-                <w:sz w:val="16"/>
-                <w:szCs w:val="16"/>
-                <w:vertAlign w:val="superscript"/>
-              </w:rPr>
-              <w:t>§</w:t>
-            </w:r>
-          </w:p>
-        </w:tc>
-        <w:tc>
-          <w:tcPr>
-            <w:tcW w:w="3114" w:type="dxa"/>
-            <w:tcBorders>
-              <w:top w:val="single" w:sz="8" w:space="0" w:color="auto"/>
-              <w:bottom w:val="single" w:sz="8" w:space="0" w:color="auto"/>
-            </w:tcBorders>
-          </w:tcPr>
-          <w:p>
-            <w:r>
-              <w:t>Start</w:t>
-            </w:r>
-          </w:p>
-        </w:tc>
-        <w:tc>
-          <w:tcPr>
-            <w:tcW w:w="3113" w:type="dxa"/>
-            <w:tcBorders>
-              <w:top w:val="single" w:sz="8" w:space="0" w:color="auto"/>
-              <w:bottom w:val="single" w:sz="8" w:space="0" w:color="auto"/>
-            </w:tcBorders>
-          </w:tcPr>
-          <w:p>
-            <w:r>
-              <w:t>Places cargo in the cargo ship</w:t>
-            </w:r>
-          </w:p>
-        </w:tc>
-      </w:tr>
-      <w:tr>
-        <w:trPr>
-          <w:trHeight w:val="440"/>
-        </w:trPr>
-        <w:tc>
-          <w:tcPr>
-            <w:tcW w:w="3113" w:type="dxa"/>
-            <w:tcBorders>
-              <w:top w:val="single" w:sz="8" w:space="0" w:color="auto"/>
-              <w:bottom w:val="single" w:sz="8" w:space="0" w:color="auto"/>
-            </w:tcBorders>
-          </w:tcPr>
-          <w:p>
-            <w:r>
-              <w:t>Place cargo lvl 1</w:t>
-            </w:r>
-            <w:r>
-              <w:rPr>
-                <w:rFonts w:ascii="Arial" w:hAnsi="Arial" w:cs="Arial"/>
-                <w:color w:val="000000" w:themeColor="text1"/>
-                <w:sz w:val="16"/>
-                <w:szCs w:val="16"/>
-                <w:vertAlign w:val="superscript"/>
-              </w:rPr>
-              <w:t>§</w:t>
-            </w:r>
-          </w:p>
-        </w:tc>
-        <w:tc>
-          <w:tcPr>
-            <w:tcW w:w="3114" w:type="dxa"/>
-            <w:tcBorders>
-              <w:top w:val="single" w:sz="8" w:space="0" w:color="auto"/>
-              <w:bottom w:val="single" w:sz="8" w:space="0" w:color="auto"/>
-            </w:tcBorders>
-          </w:tcPr>
-          <w:p>
-            <w:r>
-              <w:t>X</w:t>
-            </w:r>
-          </w:p>
-        </w:tc>
-        <w:tc>
-          <w:tcPr>
-            <w:tcW w:w="3113" w:type="dxa"/>
-            <w:tcBorders>
-              <w:top w:val="single" w:sz="8" w:space="0" w:color="auto"/>
-              <w:bottom w:val="single" w:sz="8" w:space="0" w:color="auto"/>
-            </w:tcBorders>
-          </w:tcPr>
-          <w:p>
-            <w:r>
-              <w:t>Places cargo on level 1 of the rocket</w:t>
-            </w:r>
-          </w:p>
-        </w:tc>
-      </w:tr>
-      <w:tr>
-        <w:trPr>
-          <w:trHeight w:val="440"/>
-        </w:trPr>
-        <w:tc>
-          <w:tcPr>
-            <w:tcW w:w="3113" w:type="dxa"/>
-            <w:tcBorders>
-              <w:top w:val="single" w:sz="8" w:space="0" w:color="auto"/>
-            </w:tcBorders>
-          </w:tcPr>
-          <w:p>
-            <w:r>
-              <w:t>Place cargo lvl 2</w:t>
-            </w:r>
-            <w:r>
-              <w:rPr>
-                <w:rFonts w:ascii="Arial" w:hAnsi="Arial" w:cs="Arial"/>
-                <w:color w:val="000000" w:themeColor="text1"/>
-                <w:sz w:val="16"/>
-                <w:szCs w:val="16"/>
-                <w:vertAlign w:val="superscript"/>
-              </w:rPr>
-              <w:t>§</w:t>
-            </w:r>
-          </w:p>
-        </w:tc>
-        <w:tc>
-          <w:tcPr>
-            <w:tcW w:w="3114" w:type="dxa"/>
-            <w:tcBorders>
-              <w:top w:val="single" w:sz="8" w:space="0" w:color="auto"/>
-            </w:tcBorders>
-          </w:tcPr>
-          <w:p>
-            <w:r>
-              <w:t>Y</w:t>
-            </w:r>
-          </w:p>
-        </w:tc>
-        <w:tc>
-          <w:tcPr>
-            <w:tcW w:w="3113" w:type="dxa"/>
-            <w:tcBorders>
-              <w:top w:val="single" w:sz="8" w:space="0" w:color="auto"/>
-            </w:tcBorders>
-          </w:tcPr>
-          <w:p>
-            <w:r>
-              <w:t>Places cargo on level 2 of the rocket</w:t>
             </w:r>
           </w:p>
         </w:tc>
@@ -1118,19 +556,12 @@
           </w:tcPr>
           <w:p>
             <w:r>
-              <w:lastRenderedPageBreak/>
               <w:t>Mechanism Controller:</w:t>
             </w:r>
           </w:p>
           <w:p>
             <w:r>
-              <w:t>“</w:t>
-            </w:r>
-            <w:r>
-              <w:t>Manual</w:t>
-            </w:r>
-            <w:r>
-              <w:t>”</w:t>
+              <w:t>“Manual”</w:t>
             </w:r>
             <w:r>
               <w:rPr>
@@ -1190,16 +621,7 @@
                 <w:sz w:val="16"/>
                 <w:szCs w:val="16"/>
               </w:rPr>
-              <w:t xml:space="preserve">does not use automatic </w:t>
-            </w:r>
-            <w:r>
-              <w:rPr>
-                <w:rFonts w:ascii="Arial" w:hAnsi="Arial" w:cs="Arial"/>
-                <w:color w:val="000000" w:themeColor="text1"/>
-                <w:sz w:val="16"/>
-                <w:szCs w:val="16"/>
-              </w:rPr>
-              <w:t>drive train alignment. Used by holding down both triggers simultaneously.</w:t>
+              <w:t xml:space="preserve"> Used by holding down both triggers simultaneously.</w:t>
             </w:r>
           </w:p>
         </w:tc>
@@ -1340,10 +762,7 @@
           </w:tcPr>
           <w:p>
             <w:r>
-              <w:t>Ball arm wheels on/off</w:t>
-            </w:r>
-            <w:r>
-              <w:t xml:space="preserve"> (might be removed)</w:t>
+              <w:t>Ball arm wheels on/off (might be removed)</w:t>
             </w:r>
           </w:p>
         </w:tc>
@@ -1378,10 +797,7 @@
           </w:tcPr>
           <w:p>
             <w:r>
-              <w:t xml:space="preserve">Ball arm eject cargo </w:t>
-            </w:r>
-            <w:r>
-              <w:t>(might be removed)</w:t>
+              <w:t>Ball arm eject cargo (might be removed)</w:t>
             </w:r>
           </w:p>
         </w:tc>
@@ -1576,13 +992,8 @@
           <w:p>
             <w:r>
               <w:lastRenderedPageBreak/>
-              <w:t>Drive</w:t>
-            </w:r>
-            <w:r>
-              <w:t xml:space="preserve"> Controller</w:t>
-            </w:r>
-            <w:bookmarkStart w:id="0" w:name="_GoBack"/>
-            <w:bookmarkEnd w:id="0"/>
+              <w:t>Drive Controller</w:t>
+            </w:r>
           </w:p>
         </w:tc>
         <w:tc>
@@ -1706,7 +1117,10 @@
           </w:tcPr>
           <w:p>
             <w:r>
-              <w:t>Back &amp;&amp; X</w:t>
+              <w:t>Back &amp;</w:t>
+            </w:r>
+            <w:r>
+              <w:t xml:space="preserve"> X</w:t>
             </w:r>
           </w:p>
         </w:tc>
@@ -1753,10 +1167,10 @@
           </w:tcPr>
           <w:p>
             <w:r>
-              <w:t>Back &amp;&amp;</w:t>
-            </w:r>
-            <w:r>
-              <w:t xml:space="preserve"> Y</w:t>
+              <w:t xml:space="preserve">Back </w:t>
+            </w:r>
+            <w:r>
+              <w:t>&amp; Y</w:t>
             </w:r>
           </w:p>
         </w:tc>
@@ -1789,6 +1203,9 @@
           </w:tcPr>
           <w:p>
             <w:r>
+              <w:t xml:space="preserve">Emergency </w:t>
+            </w:r>
+            <w:r>
               <w:t>Abort climb</w:t>
             </w:r>
           </w:p>
@@ -1803,7 +1220,7 @@
           </w:tcPr>
           <w:p>
             <w:r>
-              <w:t>B</w:t>
+              <w:t>Back &amp; A</w:t>
             </w:r>
           </w:p>
         </w:tc>
@@ -1818,6 +1235,9 @@
           <w:p>
             <w:r>
               <w:t>Stop climbing</w:t>
+            </w:r>
+            <w:r>
+              <w:t>. Requires robot reboot to resume.</w:t>
             </w:r>
           </w:p>
         </w:tc>
@@ -1926,7 +1346,7 @@
 </file>
 
 <file path=word/styles.xml><?xml version="1.0" encoding="utf-8"?>
-<w:styles xmlns:mc="http://schemas.openxmlformats.org/markup-compatibility/2006" xmlns:r="http://schemas.openxmlformats.org/officeDocument/2006/relationships" xmlns:w="http://schemas.openxmlformats.org/wordprocessingml/2006/main" xmlns:w14="http://schemas.microsoft.com/office/word/2010/wordml" xmlns:w15="http://schemas.microsoft.com/office/word/2012/wordml" xmlns:w16se="http://schemas.microsoft.com/office/word/2015/wordml/symex" mc:Ignorable="w14 w15 w16se">
+<w:styles xmlns:mc="http://schemas.openxmlformats.org/markup-compatibility/2006" xmlns:r="http://schemas.openxmlformats.org/officeDocument/2006/relationships" xmlns:w="http://schemas.openxmlformats.org/wordprocessingml/2006/main" xmlns:w14="http://schemas.microsoft.com/office/word/2010/wordml" xmlns:w15="http://schemas.microsoft.com/office/word/2012/wordml" mc:Ignorable="w14 w15">
   <w:docDefaults>
     <w:rPrDefault>
       <w:rPr>

</xml_diff>